<commit_message>
hyperbolic curve fit, analysis
</commit_message>
<xml_diff>
--- a/részfeladatok.docx
+++ b/részfeladatok.docx
@@ -1,91 +1,759 @@
 
 <file path=word/document.xml><?xml version="1.0" encoding="utf-8"?>
-<w:document xmlns:wpc="http://schemas.microsoft.com/office/word/2010/wordprocessingCanvas" xmlns:cx="http://schemas.microsoft.com/office/drawing/2014/chartex" xmlns:cx1="http://schemas.microsoft.com/office/drawing/2015/9/8/chartex" xmlns:cx2="http://schemas.microsoft.com/office/drawing/2015/10/21/chartex" xmlns:cx3="http://schemas.microsoft.com/office/drawing/2016/5/9/chartex" xmlns:cx4="http://schemas.microsoft.com/office/drawing/2016/5/10/chartex" xmlns:cx5="http://schemas.microsoft.com/office/drawing/2016/5/11/chartex" xmlns:cx6="http://schemas.microsoft.com/office/drawing/2016/5/12/chartex" xmlns:cx7="http://schemas.microsoft.com/office/drawing/2016/5/13/chartex" xmlns:cx8="http://schemas.microsoft.com/office/drawing/2016/5/14/chartex" xmlns:mc="http://schemas.openxmlformats.org/markup-compatibility/2006" xmlns:aink="http://schemas.microsoft.com/office/drawing/2016/ink" xmlns:am3d="http://schemas.microsoft.com/office/drawing/2017/model3d" xmlns:o="urn:schemas-microsoft-com:office:office" xmlns:oel="http://schemas.microsoft.com/office/2019/extlst" xmlns:r="http://schemas.openxmlformats.org/officeDocument/2006/relationships" xmlns:m="http://schemas.openxmlformats.org/officeDocument/2006/math" xmlns:v="urn:schemas-microsoft-com:vml" xmlns:wp14="http://schemas.microsoft.com/office/word/2010/wordprocessingDrawing" xmlns:wp="http://schemas.openxmlformats.org/drawingml/2006/wordprocessingDrawing" xmlns:w10="urn:schemas-microsoft-com:office:word" xmlns:w="http://schemas.openxmlformats.org/wordprocessingml/2006/main" xmlns:w14="http://schemas.microsoft.com/office/word/2010/wordml" xmlns:w15="http://schemas.microsoft.com/office/word/2012/wordml" xmlns:w16cex="http://schemas.microsoft.com/office/word/2018/wordml/cex" xmlns:w16cid="http://schemas.microsoft.com/office/word/2016/wordml/cid" xmlns:w16="http://schemas.microsoft.com/office/word/2018/wordml" xmlns:w16sdtdh="http://schemas.microsoft.com/office/word/2020/wordml/sdtdatahash" xmlns:w16se="http://schemas.microsoft.com/office/word/2015/wordml/symex" xmlns:wpg="http://schemas.microsoft.com/office/word/2010/wordprocessingGroup" xmlns:wpi="http://schemas.microsoft.com/office/word/2010/wordprocessingInk" xmlns:wne="http://schemas.microsoft.com/office/word/2006/wordml" xmlns:wps="http://schemas.microsoft.com/office/word/2010/wordprocessingShape" mc:Ignorable="w14 w15 w16se w16cid w16 w16cex w16sdtdh wp14">
+<w:document xmlns:wpc="http://schemas.microsoft.com/office/word/2010/wordprocessingCanvas" xmlns:cx="http://schemas.microsoft.com/office/drawing/2014/chartex" xmlns:cx1="http://schemas.microsoft.com/office/drawing/2015/9/8/chartex" xmlns:cx2="http://schemas.microsoft.com/office/drawing/2015/10/21/chartex" xmlns:cx3="http://schemas.microsoft.com/office/drawing/2016/5/9/chartex" xmlns:cx4="http://schemas.microsoft.com/office/drawing/2016/5/10/chartex" xmlns:cx5="http://schemas.microsoft.com/office/drawing/2016/5/11/chartex" xmlns:cx6="http://schemas.microsoft.com/office/drawing/2016/5/12/chartex" xmlns:cx7="http://schemas.microsoft.com/office/drawing/2016/5/13/chartex" xmlns:cx8="http://schemas.microsoft.com/office/drawing/2016/5/14/chartex" xmlns:mc="http://schemas.openxmlformats.org/markup-compatibility/2006" xmlns:aink="http://schemas.microsoft.com/office/drawing/2016/ink" xmlns:am3d="http://schemas.microsoft.com/office/drawing/2017/model3d" xmlns:o="urn:schemas-microsoft-com:office:office" xmlns:oel="http://schemas.microsoft.com/office/2019/extlst" xmlns:r="http://schemas.openxmlformats.org/officeDocument/2006/relationships" xmlns:m="http://schemas.openxmlformats.org/officeDocument/2006/math" xmlns:v="urn:schemas-microsoft-com:vml" xmlns:wp14="http://schemas.microsoft.com/office/word/2010/wordprocessingDrawing" xmlns:wp="http://schemas.openxmlformats.org/drawingml/2006/wordprocessingDrawing" xmlns:w10="urn:schemas-microsoft-com:office:word" xmlns:w="http://schemas.openxmlformats.org/wordprocessingml/2006/main" xmlns:w14="http://schemas.microsoft.com/office/word/2010/wordml" xmlns:w15="http://schemas.microsoft.com/office/word/2012/wordml" xmlns:w16cex="http://schemas.microsoft.com/office/word/2018/wordml/cex" xmlns:w16cid="http://schemas.microsoft.com/office/word/2016/wordml/cid" xmlns:w16="http://schemas.microsoft.com/office/word/2018/wordml" xmlns:w16du="http://schemas.microsoft.com/office/word/2023/wordml/word16du" xmlns:w16sdtdh="http://schemas.microsoft.com/office/word/2020/wordml/sdtdatahash" xmlns:w16se="http://schemas.microsoft.com/office/word/2015/wordml/symex" xmlns:wpg="http://schemas.microsoft.com/office/word/2010/wordprocessingGroup" xmlns:wpi="http://schemas.microsoft.com/office/word/2010/wordprocessingInk" xmlns:wne="http://schemas.microsoft.com/office/word/2006/wordml" xmlns:wps="http://schemas.microsoft.com/office/word/2010/wordprocessingShape" mc:Ignorable="w14 w15 w16se w16cid w16 w16cex w16sdtdh w16du wp14">
   <w:body>
     <w:p>
       <w:pPr>
+        <w:spacing w:line="240" w:lineRule="auto"/>
         <w:jc w:val="center"/>
         <w:rPr>
+          <w:rFonts w:ascii="Times New Roman" w:eastAsia="Times New Roman" w:hAnsi="Times New Roman" w:cs="Times New Roman"/>
+          <w:kern w:val="0"/>
+          <w:lang w:eastAsia="hu-HU"/>
+          <w14:ligatures w14:val="none"/>
+        </w:rPr>
+      </w:pPr>
+      <w:r>
+        <w:rPr>
+          <w:rFonts w:ascii="Aptos" w:eastAsia="Times New Roman" w:hAnsi="Aptos" w:cs="Times New Roman"/>
+          <w:color w:val="000000"/>
+          <w:kern w:val="0"/>
           <w:sz w:val="28"/>
           <w:szCs w:val="28"/>
-        </w:rPr>
-      </w:pPr>
-      <w:r>
-        <w:rPr>
+          <w:lang w:eastAsia="hu-HU"/>
+          <w14:ligatures w14:val="none"/>
+        </w:rPr>
+        <w:t xml:space="preserve">Szakdolgozat – olajkitermelés </w:t>
+      </w:r>
+      <w:proofErr w:type="spellStart"/>
+      <w:r>
+        <w:rPr>
+          <w:rFonts w:ascii="Aptos" w:eastAsia="Times New Roman" w:hAnsi="Aptos" w:cs="Times New Roman"/>
+          <w:color w:val="000000"/>
+          <w:kern w:val="0"/>
           <w:sz w:val="28"/>
           <w:szCs w:val="28"/>
-        </w:rPr>
-        <w:t xml:space="preserve">Szakdolgozat – olajkitermelés prediktálása </w:t>
-      </w:r>
-      <w:r>
-        <w:rPr>
+          <w:lang w:eastAsia="hu-HU"/>
+          <w14:ligatures w14:val="none"/>
+        </w:rPr>
+        <w:t>prediktálása</w:t>
+      </w:r>
+      <w:proofErr w:type="spellEnd"/>
+      <w:r>
+        <w:rPr>
+          <w:rFonts w:ascii="Aptos" w:eastAsia="Times New Roman" w:hAnsi="Aptos" w:cs="Times New Roman"/>
+          <w:color w:val="000000"/>
+          <w:kern w:val="0"/>
           <w:sz w:val="28"/>
           <w:szCs w:val="28"/>
-        </w:rPr>
-        <w:t>–</w:t>
-      </w:r>
-      <w:r>
-        <w:rPr>
-          <w:sz w:val="28"/>
-          <w:szCs w:val="28"/>
-        </w:rPr>
-        <w:t xml:space="preserve"> részfeladatok</w:t>
+          <w:lang w:eastAsia="hu-HU"/>
+          <w14:ligatures w14:val="none"/>
+        </w:rPr>
+        <w:t xml:space="preserve"> – részfeladatok</w:t>
       </w:r>
     </w:p>
     <w:p>
-      <w:r>
-        <w:t>-Adatok elemzése és vizsgálata (trend, szezonalitás</w:t>
-      </w:r>
-      <w:r>
-        <w:t>, qq ábra, korreláció</w:t>
-      </w:r>
-      <w:r>
+      <w:pPr>
+        <w:spacing w:line="240" w:lineRule="auto"/>
+        <w:rPr>
+          <w:rFonts w:ascii="Times New Roman" w:eastAsia="Times New Roman" w:hAnsi="Times New Roman" w:cs="Times New Roman"/>
+          <w:kern w:val="0"/>
+          <w:lang w:eastAsia="hu-HU"/>
+          <w14:ligatures w14:val="none"/>
+        </w:rPr>
+      </w:pPr>
+      <w:r>
+        <w:rPr>
+          <w:rFonts w:ascii="Arial" w:eastAsia="Times New Roman" w:hAnsi="Arial" w:cs="Arial"/>
+          <w:color w:val="000000"/>
+          <w:kern w:val="0"/>
+          <w:sz w:val="23"/>
+          <w:szCs w:val="23"/>
+          <w:shd w:val="clear" w:color="auto" w:fill="FFFFFF"/>
+          <w:lang w:eastAsia="hu-HU"/>
+          <w14:ligatures w14:val="none"/>
+        </w:rPr>
+        <w:t>- Adatelemzés, vizualizáció értelmezés (</w:t>
+      </w:r>
+      <w:proofErr w:type="spellStart"/>
+      <w:r>
+        <w:rPr>
+          <w:rFonts w:ascii="Arial" w:eastAsia="Times New Roman" w:hAnsi="Arial" w:cs="Arial"/>
+          <w:color w:val="000000"/>
+          <w:kern w:val="0"/>
+          <w:sz w:val="23"/>
+          <w:szCs w:val="23"/>
+          <w:shd w:val="clear" w:color="auto" w:fill="FFFFFF"/>
+          <w:lang w:eastAsia="hu-HU"/>
+          <w14:ligatures w14:val="none"/>
+        </w:rPr>
+        <w:t>klaszterezés</w:t>
+      </w:r>
+      <w:proofErr w:type="spellEnd"/>
+      <w:r>
+        <w:rPr>
+          <w:rFonts w:ascii="Arial" w:eastAsia="Times New Roman" w:hAnsi="Arial" w:cs="Arial"/>
+          <w:color w:val="000000"/>
+          <w:kern w:val="0"/>
+          <w:sz w:val="23"/>
+          <w:szCs w:val="23"/>
+          <w:shd w:val="clear" w:color="auto" w:fill="FFFFFF"/>
+          <w:lang w:eastAsia="hu-HU"/>
+          <w14:ligatures w14:val="none"/>
+        </w:rPr>
         <w:t>)</w:t>
       </w:r>
-      <w:r>
+    </w:p>
+    <w:p>
+      <w:pPr>
+        <w:spacing w:line="240" w:lineRule="auto"/>
+        <w:rPr>
+          <w:rFonts w:ascii="Times New Roman" w:eastAsia="Times New Roman" w:hAnsi="Times New Roman" w:cs="Times New Roman"/>
+          <w:kern w:val="0"/>
+          <w:lang w:eastAsia="hu-HU"/>
+          <w14:ligatures w14:val="none"/>
+        </w:rPr>
+      </w:pPr>
+      <w:r>
+        <w:rPr>
+          <w:rFonts w:ascii="Arial" w:eastAsia="Times New Roman" w:hAnsi="Arial" w:cs="Arial"/>
+          <w:color w:val="000000"/>
+          <w:kern w:val="0"/>
+          <w:sz w:val="23"/>
+          <w:szCs w:val="23"/>
+          <w:shd w:val="clear" w:color="auto" w:fill="FFFFFF"/>
+          <w:lang w:eastAsia="hu-HU"/>
+          <w14:ligatures w14:val="none"/>
+        </w:rPr>
+        <w:t>- APRS modell fitt-</w:t>
+      </w:r>
+      <w:proofErr w:type="spellStart"/>
+      <w:r>
+        <w:rPr>
+          <w:rFonts w:ascii="Arial" w:eastAsia="Times New Roman" w:hAnsi="Arial" w:cs="Arial"/>
+          <w:color w:val="000000"/>
+          <w:kern w:val="0"/>
+          <w:sz w:val="23"/>
+          <w:szCs w:val="23"/>
+          <w:shd w:val="clear" w:color="auto" w:fill="FFFFFF"/>
+          <w:lang w:eastAsia="hu-HU"/>
+          <w14:ligatures w14:val="none"/>
+        </w:rPr>
+        <w:t>elése</w:t>
+      </w:r>
+      <w:proofErr w:type="spellEnd"/>
+    </w:p>
+    <w:p>
+      <w:pPr>
+        <w:spacing w:line="240" w:lineRule="auto"/>
+        <w:rPr>
+          <w:rFonts w:ascii="Times New Roman" w:eastAsia="Times New Roman" w:hAnsi="Times New Roman" w:cs="Times New Roman"/>
+          <w:kern w:val="0"/>
+          <w:lang w:eastAsia="hu-HU"/>
+          <w14:ligatures w14:val="none"/>
+        </w:rPr>
+      </w:pPr>
+      <w:r>
+        <w:rPr>
+          <w:rFonts w:ascii="Arial" w:eastAsia="Times New Roman" w:hAnsi="Arial" w:cs="Arial"/>
+          <w:color w:val="000000"/>
+          <w:kern w:val="0"/>
+          <w:sz w:val="23"/>
+          <w:szCs w:val="23"/>
+          <w:shd w:val="clear" w:color="auto" w:fill="FFFFFF"/>
+          <w:lang w:eastAsia="hu-HU"/>
+          <w14:ligatures w14:val="none"/>
+        </w:rPr>
+        <w:t xml:space="preserve">- </w:t>
+      </w:r>
+      <w:proofErr w:type="spellStart"/>
+      <w:r>
+        <w:rPr>
+          <w:rFonts w:ascii="Arial" w:eastAsia="Times New Roman" w:hAnsi="Arial" w:cs="Arial"/>
+          <w:color w:val="000000"/>
+          <w:kern w:val="0"/>
+          <w:sz w:val="23"/>
+          <w:szCs w:val="23"/>
+          <w:shd w:val="clear" w:color="auto" w:fill="FFFFFF"/>
+          <w:lang w:eastAsia="hu-HU"/>
+          <w14:ligatures w14:val="none"/>
+        </w:rPr>
+        <w:t>Streamlit</w:t>
+      </w:r>
+      <w:proofErr w:type="spellEnd"/>
+      <w:r>
+        <w:rPr>
+          <w:rFonts w:ascii="Arial" w:eastAsia="Times New Roman" w:hAnsi="Arial" w:cs="Arial"/>
+          <w:color w:val="000000"/>
+          <w:kern w:val="0"/>
+          <w:sz w:val="23"/>
+          <w:szCs w:val="23"/>
+          <w:shd w:val="clear" w:color="auto" w:fill="FFFFFF"/>
+          <w:lang w:eastAsia="hu-HU"/>
+          <w14:ligatures w14:val="none"/>
+        </w:rPr>
+        <w:t xml:space="preserve"> applikáció</w:t>
+      </w:r>
+    </w:p>
+    <w:p>
+      <w:pPr>
+        <w:spacing w:line="240" w:lineRule="auto"/>
+        <w:rPr>
+          <w:rFonts w:ascii="Times New Roman" w:eastAsia="Times New Roman" w:hAnsi="Times New Roman" w:cs="Times New Roman"/>
+          <w:kern w:val="0"/>
+          <w:lang w:eastAsia="hu-HU"/>
+          <w14:ligatures w14:val="none"/>
+        </w:rPr>
+      </w:pPr>
+      <w:r>
+        <w:rPr>
+          <w:rFonts w:ascii="Arial" w:eastAsia="Times New Roman" w:hAnsi="Arial" w:cs="Arial"/>
+          <w:color w:val="000000"/>
+          <w:kern w:val="0"/>
+          <w:sz w:val="23"/>
+          <w:szCs w:val="23"/>
+          <w:shd w:val="clear" w:color="auto" w:fill="FFFFFF"/>
+          <w:lang w:eastAsia="hu-HU"/>
+          <w14:ligatures w14:val="none"/>
+        </w:rPr>
+        <w:t>- Elméleti összefoglaló az olajkút adatairól, az APRS-</w:t>
+      </w:r>
+      <w:proofErr w:type="spellStart"/>
+      <w:r>
+        <w:rPr>
+          <w:rFonts w:ascii="Arial" w:eastAsia="Times New Roman" w:hAnsi="Arial" w:cs="Arial"/>
+          <w:color w:val="000000"/>
+          <w:kern w:val="0"/>
+          <w:sz w:val="23"/>
+          <w:szCs w:val="23"/>
+          <w:shd w:val="clear" w:color="auto" w:fill="FFFFFF"/>
+          <w:lang w:eastAsia="hu-HU"/>
+          <w14:ligatures w14:val="none"/>
+        </w:rPr>
+        <w:t>ról</w:t>
+      </w:r>
+      <w:proofErr w:type="spellEnd"/>
+      <w:r>
+        <w:rPr>
+          <w:rFonts w:ascii="Arial" w:eastAsia="Times New Roman" w:hAnsi="Arial" w:cs="Arial"/>
+          <w:color w:val="000000"/>
+          <w:kern w:val="0"/>
+          <w:sz w:val="23"/>
+          <w:szCs w:val="23"/>
+          <w:shd w:val="clear" w:color="auto" w:fill="FFFFFF"/>
+          <w:lang w:eastAsia="hu-HU"/>
+          <w14:ligatures w14:val="none"/>
+        </w:rPr>
+        <w:t xml:space="preserve">, és a </w:t>
+      </w:r>
+      <w:proofErr w:type="spellStart"/>
+      <w:r>
+        <w:rPr>
+          <w:rFonts w:ascii="Arial" w:eastAsia="Times New Roman" w:hAnsi="Arial" w:cs="Arial"/>
+          <w:color w:val="000000"/>
+          <w:kern w:val="0"/>
+          <w:sz w:val="23"/>
+          <w:szCs w:val="23"/>
+          <w:shd w:val="clear" w:color="auto" w:fill="FFFFFF"/>
+          <w:lang w:eastAsia="hu-HU"/>
+          <w14:ligatures w14:val="none"/>
+        </w:rPr>
+        <w:t>Curve</w:t>
+      </w:r>
+      <w:proofErr w:type="spellEnd"/>
+      <w:r>
+        <w:rPr>
+          <w:rFonts w:ascii="Arial" w:eastAsia="Times New Roman" w:hAnsi="Arial" w:cs="Arial"/>
+          <w:color w:val="000000"/>
+          <w:kern w:val="0"/>
+          <w:sz w:val="23"/>
+          <w:szCs w:val="23"/>
+          <w:shd w:val="clear" w:color="auto" w:fill="FFFFFF"/>
+          <w:lang w:eastAsia="hu-HU"/>
+          <w14:ligatures w14:val="none"/>
+        </w:rPr>
         <w:t xml:space="preserve"> </w:t>
       </w:r>
-      <w:r>
-        <w:br/>
-        <w:t>-</w:t>
-      </w:r>
-      <w:r>
-        <w:t>Adatok előkészítése</w:t>
-      </w:r>
-      <w:r>
+      <w:proofErr w:type="spellStart"/>
+      <w:r>
+        <w:rPr>
+          <w:rFonts w:ascii="Arial" w:eastAsia="Times New Roman" w:hAnsi="Arial" w:cs="Arial"/>
+          <w:color w:val="000000"/>
+          <w:kern w:val="0"/>
+          <w:sz w:val="23"/>
+          <w:szCs w:val="23"/>
+          <w:shd w:val="clear" w:color="auto" w:fill="FFFFFF"/>
+          <w:lang w:eastAsia="hu-HU"/>
+          <w14:ligatures w14:val="none"/>
+        </w:rPr>
+        <w:t>fitről</w:t>
+      </w:r>
+      <w:proofErr w:type="spellEnd"/>
+    </w:p>
+    <w:p>
+      <w:pPr>
+        <w:spacing w:line="240" w:lineRule="auto"/>
+        <w:rPr>
+          <w:rFonts w:ascii="Times New Roman" w:eastAsia="Times New Roman" w:hAnsi="Times New Roman" w:cs="Times New Roman"/>
+          <w:kern w:val="0"/>
+          <w:lang w:eastAsia="hu-HU"/>
+          <w14:ligatures w14:val="none"/>
+        </w:rPr>
+      </w:pPr>
+      <w:r>
+        <w:rPr>
+          <w:rFonts w:ascii="Arial" w:eastAsia="Times New Roman" w:hAnsi="Arial" w:cs="Arial"/>
+          <w:color w:val="000000"/>
+          <w:kern w:val="0"/>
+          <w:sz w:val="23"/>
+          <w:szCs w:val="23"/>
+          <w:shd w:val="clear" w:color="auto" w:fill="FFFFFF"/>
+          <w:lang w:eastAsia="hu-HU"/>
+          <w14:ligatures w14:val="none"/>
+        </w:rPr>
+        <w:t xml:space="preserve">- A </w:t>
+      </w:r>
+      <w:proofErr w:type="spellStart"/>
+      <w:r>
+        <w:rPr>
+          <w:rFonts w:ascii="Arial" w:eastAsia="Times New Roman" w:hAnsi="Arial" w:cs="Arial"/>
+          <w:color w:val="000000"/>
+          <w:kern w:val="0"/>
+          <w:sz w:val="23"/>
+          <w:szCs w:val="23"/>
+          <w:shd w:val="clear" w:color="auto" w:fill="FFFFFF"/>
+          <w:lang w:eastAsia="hu-HU"/>
+          <w14:ligatures w14:val="none"/>
+        </w:rPr>
+        <w:t>streamlit</w:t>
+      </w:r>
+      <w:proofErr w:type="spellEnd"/>
+      <w:r>
+        <w:rPr>
+          <w:rFonts w:ascii="Arial" w:eastAsia="Times New Roman" w:hAnsi="Arial" w:cs="Arial"/>
+          <w:color w:val="000000"/>
+          <w:kern w:val="0"/>
+          <w:sz w:val="23"/>
+          <w:szCs w:val="23"/>
+          <w:shd w:val="clear" w:color="auto" w:fill="FFFFFF"/>
+          <w:lang w:eastAsia="hu-HU"/>
+          <w14:ligatures w14:val="none"/>
+        </w:rPr>
+        <w:t xml:space="preserve"> applikáció működésének leírása</w:t>
+      </w:r>
+    </w:p>
+    <w:p>
+      <w:pPr>
+        <w:spacing w:after="0" w:line="240" w:lineRule="auto"/>
+        <w:rPr>
+          <w:rFonts w:ascii="Times New Roman" w:eastAsia="Times New Roman" w:hAnsi="Times New Roman" w:cs="Times New Roman"/>
+          <w:kern w:val="0"/>
+          <w:lang w:eastAsia="hu-HU"/>
+          <w14:ligatures w14:val="none"/>
+        </w:rPr>
+      </w:pPr>
+    </w:p>
+    <w:p>
+      <w:pPr>
+        <w:spacing w:line="240" w:lineRule="auto"/>
+        <w:rPr>
+          <w:rFonts w:ascii="Times New Roman" w:eastAsia="Times New Roman" w:hAnsi="Times New Roman" w:cs="Times New Roman"/>
+          <w:kern w:val="0"/>
+          <w:lang w:eastAsia="hu-HU"/>
+          <w14:ligatures w14:val="none"/>
+        </w:rPr>
+      </w:pPr>
+      <w:r>
+        <w:rPr>
+          <w:rFonts w:ascii="Arial" w:eastAsia="Times New Roman" w:hAnsi="Arial" w:cs="Arial"/>
+          <w:color w:val="000000"/>
+          <w:kern w:val="0"/>
+          <w:sz w:val="23"/>
+          <w:szCs w:val="23"/>
+          <w:shd w:val="clear" w:color="auto" w:fill="FFFFFF"/>
+          <w:lang w:eastAsia="hu-HU"/>
+          <w14:ligatures w14:val="none"/>
+        </w:rPr>
+        <w:t>_______________</w:t>
+      </w:r>
+    </w:p>
+    <w:p>
+      <w:pPr>
+        <w:spacing w:line="240" w:lineRule="auto"/>
+        <w:rPr>
+          <w:rFonts w:ascii="Times New Roman" w:eastAsia="Times New Roman" w:hAnsi="Times New Roman" w:cs="Times New Roman"/>
+          <w:kern w:val="0"/>
+          <w:lang w:eastAsia="hu-HU"/>
+          <w14:ligatures w14:val="none"/>
+        </w:rPr>
+      </w:pPr>
+      <w:r>
+        <w:rPr>
+          <w:rFonts w:ascii="Arial" w:eastAsia="Times New Roman" w:hAnsi="Arial" w:cs="Arial"/>
+          <w:color w:val="000000"/>
+          <w:kern w:val="0"/>
+          <w:sz w:val="23"/>
+          <w:szCs w:val="23"/>
+          <w:shd w:val="clear" w:color="auto" w:fill="FFFFFF"/>
+          <w:lang w:eastAsia="hu-HU"/>
+          <w14:ligatures w14:val="none"/>
+        </w:rPr>
+        <w:t>1. Az adatok értelmezése és vizualizációja, csoportosítása (</w:t>
+      </w:r>
+      <w:proofErr w:type="spellStart"/>
+      <w:r>
+        <w:rPr>
+          <w:rFonts w:ascii="Arial" w:eastAsia="Times New Roman" w:hAnsi="Arial" w:cs="Arial"/>
+          <w:color w:val="000000"/>
+          <w:kern w:val="0"/>
+          <w:sz w:val="23"/>
+          <w:szCs w:val="23"/>
+          <w:shd w:val="clear" w:color="auto" w:fill="FFFFFF"/>
+          <w:lang w:eastAsia="hu-HU"/>
+          <w14:ligatures w14:val="none"/>
+        </w:rPr>
+        <w:t>pl</w:t>
+      </w:r>
+      <w:proofErr w:type="spellEnd"/>
+      <w:r>
+        <w:rPr>
+          <w:rFonts w:ascii="Arial" w:eastAsia="Times New Roman" w:hAnsi="Arial" w:cs="Arial"/>
+          <w:color w:val="000000"/>
+          <w:kern w:val="0"/>
+          <w:sz w:val="23"/>
+          <w:szCs w:val="23"/>
+          <w:shd w:val="clear" w:color="auto" w:fill="FFFFFF"/>
+          <w:lang w:eastAsia="hu-HU"/>
+          <w14:ligatures w14:val="none"/>
+        </w:rPr>
         <w:t xml:space="preserve"> </w:t>
       </w:r>
-      <w:r>
-        <w:t>(boxcox transzformáció, tanító és teszt adathalmaz)</w:t>
-      </w:r>
-      <w:r>
-        <w:br/>
-        <w:t>-Mozgó átlaggal prediktálni</w:t>
-      </w:r>
-      <w:r>
-        <w:t xml:space="preserve"> </w:t>
-      </w:r>
-      <w:r>
-        <w:t>(alapvonal)</w:t>
-      </w:r>
-      <w:r>
-        <w:br/>
-        <w:t xml:space="preserve">-ARIMA modellt tanítani </w:t>
-      </w:r>
-      <w:r>
-        <w:t xml:space="preserve">és kiértékelni </w:t>
-      </w:r>
-      <w:r>
-        <w:t>(grid search)</w:t>
-      </w:r>
-      <w:r>
-        <w:t xml:space="preserve"> </w:t>
-      </w:r>
-      <w:r>
-        <w:br/>
-        <w:t xml:space="preserve">-Egyéb modellek teljesítményének összehasonlítása </w:t>
+      <w:proofErr w:type="spellStart"/>
+      <w:r>
+        <w:rPr>
+          <w:rFonts w:ascii="Arial" w:eastAsia="Times New Roman" w:hAnsi="Arial" w:cs="Arial"/>
+          <w:color w:val="000000"/>
+          <w:kern w:val="0"/>
+          <w:sz w:val="23"/>
+          <w:szCs w:val="23"/>
+          <w:shd w:val="clear" w:color="auto" w:fill="FFFFFF"/>
+          <w:lang w:eastAsia="hu-HU"/>
+          <w14:ligatures w14:val="none"/>
+        </w:rPr>
+        <w:t>klaszterezéssel</w:t>
+      </w:r>
+      <w:proofErr w:type="spellEnd"/>
+      <w:r>
+        <w:rPr>
+          <w:rFonts w:ascii="Arial" w:eastAsia="Times New Roman" w:hAnsi="Arial" w:cs="Arial"/>
+          <w:color w:val="000000"/>
+          <w:kern w:val="0"/>
+          <w:sz w:val="23"/>
+          <w:szCs w:val="23"/>
+          <w:shd w:val="clear" w:color="auto" w:fill="FFFFFF"/>
+          <w:lang w:eastAsia="hu-HU"/>
+          <w14:ligatures w14:val="none"/>
+        </w:rPr>
+        <w:t xml:space="preserve">). A cél megállapítani, hogy milyen típusú jelek vannak, és lehet ezekre külön előre jelző módszer kell. Pl. több kutas jelek, egykutas </w:t>
+      </w:r>
+      <w:proofErr w:type="gramStart"/>
+      <w:r>
+        <w:rPr>
+          <w:rFonts w:ascii="Arial" w:eastAsia="Times New Roman" w:hAnsi="Arial" w:cs="Arial"/>
+          <w:color w:val="000000"/>
+          <w:kern w:val="0"/>
+          <w:sz w:val="23"/>
+          <w:szCs w:val="23"/>
+          <w:shd w:val="clear" w:color="auto" w:fill="FFFFFF"/>
+          <w:lang w:eastAsia="hu-HU"/>
+          <w14:ligatures w14:val="none"/>
+        </w:rPr>
+        <w:t>jelek</w:t>
+      </w:r>
+      <w:proofErr w:type="gramEnd"/>
+      <w:r>
+        <w:rPr>
+          <w:rFonts w:ascii="Arial" w:eastAsia="Times New Roman" w:hAnsi="Arial" w:cs="Arial"/>
+          <w:color w:val="000000"/>
+          <w:kern w:val="0"/>
+          <w:sz w:val="23"/>
+          <w:szCs w:val="23"/>
+          <w:shd w:val="clear" w:color="auto" w:fill="FFFFFF"/>
+          <w:lang w:eastAsia="hu-HU"/>
+          <w14:ligatures w14:val="none"/>
+        </w:rPr>
+        <w:t xml:space="preserve"> ahol gyorsan csökken a nyomás, egy-kutas jelek ahol lassan csökken a nyomás stb.</w:t>
       </w:r>
     </w:p>
+    <w:p>
+      <w:pPr>
+        <w:spacing w:line="240" w:lineRule="auto"/>
+        <w:rPr>
+          <w:rFonts w:ascii="Times New Roman" w:eastAsia="Times New Roman" w:hAnsi="Times New Roman" w:cs="Times New Roman"/>
+          <w:kern w:val="0"/>
+          <w:lang w:eastAsia="hu-HU"/>
+          <w14:ligatures w14:val="none"/>
+        </w:rPr>
+      </w:pPr>
+      <w:r>
+        <w:rPr>
+          <w:rFonts w:ascii="Arial" w:eastAsia="Times New Roman" w:hAnsi="Arial" w:cs="Arial"/>
+          <w:color w:val="000000"/>
+          <w:kern w:val="0"/>
+          <w:sz w:val="23"/>
+          <w:szCs w:val="23"/>
+          <w:shd w:val="clear" w:color="auto" w:fill="FFFFFF"/>
+          <w:lang w:eastAsia="hu-HU"/>
+          <w14:ligatures w14:val="none"/>
+        </w:rPr>
+        <w:t xml:space="preserve">2. A termelésnél nem az olajjal vagy </w:t>
+      </w:r>
+      <w:proofErr w:type="gramStart"/>
+      <w:r>
+        <w:rPr>
+          <w:rFonts w:ascii="Arial" w:eastAsia="Times New Roman" w:hAnsi="Arial" w:cs="Arial"/>
+          <w:color w:val="000000"/>
+          <w:kern w:val="0"/>
+          <w:sz w:val="23"/>
+          <w:szCs w:val="23"/>
+          <w:shd w:val="clear" w:color="auto" w:fill="FFFFFF"/>
+          <w:lang w:eastAsia="hu-HU"/>
+          <w14:ligatures w14:val="none"/>
+        </w:rPr>
+        <w:t>a gázzal</w:t>
+      </w:r>
+      <w:proofErr w:type="gramEnd"/>
+      <w:r>
+        <w:rPr>
+          <w:rFonts w:ascii="Arial" w:eastAsia="Times New Roman" w:hAnsi="Arial" w:cs="Arial"/>
+          <w:color w:val="000000"/>
+          <w:kern w:val="0"/>
+          <w:sz w:val="23"/>
+          <w:szCs w:val="23"/>
+          <w:shd w:val="clear" w:color="auto" w:fill="FFFFFF"/>
+          <w:lang w:eastAsia="hu-HU"/>
+          <w14:ligatures w14:val="none"/>
+        </w:rPr>
+        <w:t xml:space="preserve"> hanem a BOE-</w:t>
+      </w:r>
+      <w:proofErr w:type="spellStart"/>
+      <w:r>
+        <w:rPr>
+          <w:rFonts w:ascii="Arial" w:eastAsia="Times New Roman" w:hAnsi="Arial" w:cs="Arial"/>
+          <w:color w:val="000000"/>
+          <w:kern w:val="0"/>
+          <w:sz w:val="23"/>
+          <w:szCs w:val="23"/>
+          <w:shd w:val="clear" w:color="auto" w:fill="FFFFFF"/>
+          <w:lang w:eastAsia="hu-HU"/>
+          <w14:ligatures w14:val="none"/>
+        </w:rPr>
+        <w:t>val</w:t>
+      </w:r>
+      <w:proofErr w:type="spellEnd"/>
+      <w:r>
+        <w:rPr>
+          <w:rFonts w:ascii="Arial" w:eastAsia="Times New Roman" w:hAnsi="Arial" w:cs="Arial"/>
+          <w:color w:val="000000"/>
+          <w:kern w:val="0"/>
+          <w:sz w:val="23"/>
+          <w:szCs w:val="23"/>
+          <w:shd w:val="clear" w:color="auto" w:fill="FFFFFF"/>
+          <w:lang w:eastAsia="hu-HU"/>
+          <w14:ligatures w14:val="none"/>
+        </w:rPr>
+        <w:t xml:space="preserve"> számolnak (BOE = OIL + 15*GAS) és a BOE-t jelzik előre, vagy azt értelmezik.</w:t>
+      </w:r>
+    </w:p>
+    <w:p>
+      <w:pPr>
+        <w:spacing w:line="240" w:lineRule="auto"/>
+        <w:rPr>
+          <w:rFonts w:ascii="Times New Roman" w:eastAsia="Times New Roman" w:hAnsi="Times New Roman" w:cs="Times New Roman"/>
+          <w:kern w:val="0"/>
+          <w:lang w:eastAsia="hu-HU"/>
+          <w14:ligatures w14:val="none"/>
+        </w:rPr>
+      </w:pPr>
+      <w:r>
+        <w:rPr>
+          <w:rFonts w:ascii="Arial" w:eastAsia="Times New Roman" w:hAnsi="Arial" w:cs="Arial"/>
+          <w:color w:val="000000"/>
+          <w:kern w:val="0"/>
+          <w:sz w:val="23"/>
+          <w:szCs w:val="23"/>
+          <w:shd w:val="clear" w:color="auto" w:fill="FFFFFF"/>
+          <w:lang w:eastAsia="hu-HU"/>
+          <w14:ligatures w14:val="none"/>
+        </w:rPr>
+        <w:t xml:space="preserve">3. Az előrejelzésnél ARPS </w:t>
+      </w:r>
+      <w:proofErr w:type="spellStart"/>
+      <w:r>
+        <w:rPr>
+          <w:rFonts w:ascii="Arial" w:eastAsia="Times New Roman" w:hAnsi="Arial" w:cs="Arial"/>
+          <w:color w:val="000000"/>
+          <w:kern w:val="0"/>
+          <w:sz w:val="23"/>
+          <w:szCs w:val="23"/>
+          <w:shd w:val="clear" w:color="auto" w:fill="FFFFFF"/>
+          <w:lang w:eastAsia="hu-HU"/>
+          <w14:ligatures w14:val="none"/>
+        </w:rPr>
+        <w:t>equation</w:t>
+      </w:r>
+      <w:proofErr w:type="spellEnd"/>
+      <w:r>
+        <w:rPr>
+          <w:rFonts w:ascii="Arial" w:eastAsia="Times New Roman" w:hAnsi="Arial" w:cs="Arial"/>
+          <w:color w:val="000000"/>
+          <w:kern w:val="0"/>
+          <w:sz w:val="23"/>
+          <w:szCs w:val="23"/>
+          <w:shd w:val="clear" w:color="auto" w:fill="FFFFFF"/>
+          <w:lang w:eastAsia="hu-HU"/>
+          <w14:ligatures w14:val="none"/>
+        </w:rPr>
+        <w:t>-t illeszteni (</w:t>
+      </w:r>
+      <w:proofErr w:type="spellStart"/>
+      <w:r>
+        <w:rPr>
+          <w:rFonts w:ascii="Arial" w:eastAsia="Times New Roman" w:hAnsi="Arial" w:cs="Arial"/>
+          <w:color w:val="000000"/>
+          <w:kern w:val="0"/>
+          <w:sz w:val="23"/>
+          <w:szCs w:val="23"/>
+          <w:shd w:val="clear" w:color="auto" w:fill="FFFFFF"/>
+          <w:lang w:eastAsia="hu-HU"/>
+          <w14:ligatures w14:val="none"/>
+        </w:rPr>
+        <w:t>SciPy</w:t>
+      </w:r>
+      <w:proofErr w:type="spellEnd"/>
+      <w:r>
+        <w:rPr>
+          <w:rFonts w:ascii="Arial" w:eastAsia="Times New Roman" w:hAnsi="Arial" w:cs="Arial"/>
+          <w:color w:val="000000"/>
+          <w:kern w:val="0"/>
+          <w:sz w:val="23"/>
+          <w:szCs w:val="23"/>
+          <w:shd w:val="clear" w:color="auto" w:fill="FFFFFF"/>
+          <w:lang w:eastAsia="hu-HU"/>
+          <w14:ligatures w14:val="none"/>
+        </w:rPr>
+        <w:t xml:space="preserve"> – </w:t>
+      </w:r>
+      <w:proofErr w:type="spellStart"/>
+      <w:r>
+        <w:rPr>
+          <w:rFonts w:ascii="Arial" w:eastAsia="Times New Roman" w:hAnsi="Arial" w:cs="Arial"/>
+          <w:color w:val="000000"/>
+          <w:kern w:val="0"/>
+          <w:sz w:val="23"/>
+          <w:szCs w:val="23"/>
+          <w:shd w:val="clear" w:color="auto" w:fill="FFFFFF"/>
+          <w:lang w:eastAsia="hu-HU"/>
+          <w14:ligatures w14:val="none"/>
+        </w:rPr>
+        <w:t>Curvefit</w:t>
+      </w:r>
+      <w:proofErr w:type="spellEnd"/>
+      <w:r>
+        <w:rPr>
+          <w:rFonts w:ascii="Arial" w:eastAsia="Times New Roman" w:hAnsi="Arial" w:cs="Arial"/>
+          <w:color w:val="000000"/>
+          <w:kern w:val="0"/>
+          <w:sz w:val="23"/>
+          <w:szCs w:val="23"/>
+          <w:shd w:val="clear" w:color="auto" w:fill="FFFFFF"/>
+          <w:lang w:eastAsia="hu-HU"/>
+          <w14:ligatures w14:val="none"/>
+        </w:rPr>
+        <w:t>) a jelre.</w:t>
+      </w:r>
+    </w:p>
+    <w:p>
+      <w:pPr>
+        <w:spacing w:line="240" w:lineRule="auto"/>
+        <w:rPr>
+          <w:rFonts w:ascii="Times New Roman" w:eastAsia="Times New Roman" w:hAnsi="Times New Roman" w:cs="Times New Roman"/>
+          <w:kern w:val="0"/>
+          <w:lang w:eastAsia="hu-HU"/>
+          <w14:ligatures w14:val="none"/>
+        </w:rPr>
+      </w:pPr>
+      <w:r>
+        <w:rPr>
+          <w:rFonts w:ascii="Arial" w:eastAsia="Times New Roman" w:hAnsi="Arial" w:cs="Arial"/>
+          <w:color w:val="000000"/>
+          <w:kern w:val="0"/>
+          <w:sz w:val="23"/>
+          <w:szCs w:val="23"/>
+          <w:shd w:val="clear" w:color="auto" w:fill="FFFFFF"/>
+          <w:lang w:eastAsia="hu-HU"/>
+          <w14:ligatures w14:val="none"/>
+        </w:rPr>
+        <w:t xml:space="preserve">4. Lehetne csinálni pl. egy </w:t>
+      </w:r>
+      <w:proofErr w:type="spellStart"/>
+      <w:r>
+        <w:rPr>
+          <w:rFonts w:ascii="Arial" w:eastAsia="Times New Roman" w:hAnsi="Arial" w:cs="Arial"/>
+          <w:color w:val="000000"/>
+          <w:kern w:val="0"/>
+          <w:sz w:val="23"/>
+          <w:szCs w:val="23"/>
+          <w:shd w:val="clear" w:color="auto" w:fill="FFFFFF"/>
+          <w:lang w:eastAsia="hu-HU"/>
+          <w14:ligatures w14:val="none"/>
+        </w:rPr>
+        <w:t>Streamlit</w:t>
+      </w:r>
+      <w:proofErr w:type="spellEnd"/>
+      <w:r>
+        <w:rPr>
+          <w:rFonts w:ascii="Arial" w:eastAsia="Times New Roman" w:hAnsi="Arial" w:cs="Arial"/>
+          <w:color w:val="000000"/>
+          <w:kern w:val="0"/>
+          <w:sz w:val="23"/>
+          <w:szCs w:val="23"/>
+          <w:shd w:val="clear" w:color="auto" w:fill="FFFFFF"/>
+          <w:lang w:eastAsia="hu-HU"/>
+          <w14:ligatures w14:val="none"/>
+        </w:rPr>
+        <w:t xml:space="preserve">-es </w:t>
+      </w:r>
+      <w:proofErr w:type="gramStart"/>
+      <w:r>
+        <w:rPr>
+          <w:rFonts w:ascii="Arial" w:eastAsia="Times New Roman" w:hAnsi="Arial" w:cs="Arial"/>
+          <w:color w:val="000000"/>
+          <w:kern w:val="0"/>
+          <w:sz w:val="23"/>
+          <w:szCs w:val="23"/>
+          <w:shd w:val="clear" w:color="auto" w:fill="FFFFFF"/>
+          <w:lang w:eastAsia="hu-HU"/>
+          <w14:ligatures w14:val="none"/>
+        </w:rPr>
+        <w:t>applikációt</w:t>
+      </w:r>
+      <w:proofErr w:type="gramEnd"/>
+      <w:r>
+        <w:rPr>
+          <w:rFonts w:ascii="Arial" w:eastAsia="Times New Roman" w:hAnsi="Arial" w:cs="Arial"/>
+          <w:color w:val="000000"/>
+          <w:kern w:val="0"/>
+          <w:sz w:val="23"/>
+          <w:szCs w:val="23"/>
+          <w:shd w:val="clear" w:color="auto" w:fill="FFFFFF"/>
+          <w:lang w:eastAsia="hu-HU"/>
+          <w14:ligatures w14:val="none"/>
+        </w:rPr>
+        <w:t xml:space="preserve"> ami segíti az adatelemzést.</w:t>
+      </w:r>
+    </w:p>
+    <w:p/>
     <w:sectPr>
       <w:pgSz w:w="11906" w:h="16838"/>
       <w:pgMar w:top="1417" w:right="1417" w:bottom="1417" w:left="1417" w:header="708" w:footer="708" w:gutter="0"/>
@@ -97,7 +765,7 @@
 </file>
 
 <file path=word/styles.xml><?xml version="1.0" encoding="utf-8"?>
-<w:styles xmlns:mc="http://schemas.openxmlformats.org/markup-compatibility/2006" xmlns:r="http://schemas.openxmlformats.org/officeDocument/2006/relationships" xmlns:w="http://schemas.openxmlformats.org/wordprocessingml/2006/main" xmlns:w14="http://schemas.microsoft.com/office/word/2010/wordml" xmlns:w15="http://schemas.microsoft.com/office/word/2012/wordml" xmlns:w16cex="http://schemas.microsoft.com/office/word/2018/wordml/cex" xmlns:w16cid="http://schemas.microsoft.com/office/word/2016/wordml/cid" xmlns:w16="http://schemas.microsoft.com/office/word/2018/wordml" xmlns:w16sdtdh="http://schemas.microsoft.com/office/word/2020/wordml/sdtdatahash" xmlns:w16se="http://schemas.microsoft.com/office/word/2015/wordml/symex" mc:Ignorable="w14 w15 w16se w16cid w16 w16cex w16sdtdh">
+<w:styles xmlns:mc="http://schemas.openxmlformats.org/markup-compatibility/2006" xmlns:r="http://schemas.openxmlformats.org/officeDocument/2006/relationships" xmlns:w="http://schemas.openxmlformats.org/wordprocessingml/2006/main" xmlns:w14="http://schemas.microsoft.com/office/word/2010/wordml" xmlns:w15="http://schemas.microsoft.com/office/word/2012/wordml" xmlns:w16cex="http://schemas.microsoft.com/office/word/2018/wordml/cex" xmlns:w16cid="http://schemas.microsoft.com/office/word/2016/wordml/cid" xmlns:w16="http://schemas.microsoft.com/office/word/2018/wordml" xmlns:w16du="http://schemas.microsoft.com/office/word/2023/wordml/word16du" xmlns:w16sdtdh="http://schemas.microsoft.com/office/word/2020/wordml/sdtdatahash" xmlns:w16se="http://schemas.microsoft.com/office/word/2015/wordml/symex" mc:Ignorable="w14 w15 w16se w16cid w16 w16cex w16sdtdh w16du">
   <w:docDefaults>
     <w:rPrDefault>
       <w:rPr>
@@ -1013,6 +1681,23 @@
       <w:spacing w:val="5"/>
     </w:rPr>
   </w:style>
+  <w:style w:type="paragraph" w:styleId="NormalWeb">
+    <w:name w:val="Normal (Web)"/>
+    <w:basedOn w:val="Normal"/>
+    <w:uiPriority w:val="99"/>
+    <w:semiHidden/>
+    <w:unhideWhenUsed/>
+    <w:rsid w:val="00615C86"/>
+    <w:pPr>
+      <w:spacing w:before="100" w:beforeAutospacing="1" w:after="100" w:afterAutospacing="1" w:line="240" w:lineRule="auto"/>
+    </w:pPr>
+    <w:rPr>
+      <w:rFonts w:ascii="Times New Roman" w:eastAsia="Times New Roman" w:hAnsi="Times New Roman" w:cs="Times New Roman"/>
+      <w:kern w:val="0"/>
+      <w:lang w:eastAsia="hu-HU"/>
+      <w14:ligatures w14:val="none"/>
+    </w:rPr>
+  </w:style>
 </w:styles>
 </file>
 

</xml_diff>